<commit_message>
more stuff added to Servlet part
</commit_message>
<xml_diff>
--- a/Bancho/report Bancho.docx
+++ b/Bancho/report Bancho.docx
@@ -900,7 +900,62 @@
     <w:p/>
     <w:p>
       <w:r>
-        <w:t>Once we have the String command, we enter into a switch-case</w:t>
+        <w:t xml:space="preserve">After that, we have two big nested switch-cases. Our logic here is the following. If the user has pressed one of the sidebar menu buttons, then all the application would have to do is reload the main area of the dashboard with a new page. Hence, in this </w:t>
+      </w:r>
+      <w:proofErr w:type="gramStart"/>
+      <w:r>
+        <w:t>case</w:t>
+      </w:r>
+      <w:proofErr w:type="gramEnd"/>
+      <w:r>
+        <w:t xml:space="preserve"> we set the command to be “</w:t>
+      </w:r>
+      <w:proofErr w:type="spellStart"/>
+      <w:r>
+        <w:t>reloadMain</w:t>
+      </w:r>
+      <w:proofErr w:type="spellEnd"/>
+      <w:r>
+        <w:t>” and we also add another attribute to the request, called “</w:t>
+      </w:r>
+      <w:proofErr w:type="spellStart"/>
+      <w:r>
+        <w:t>mainArea</w:t>
+      </w:r>
+      <w:proofErr w:type="spellEnd"/>
+      <w:r>
+        <w:t>”</w:t>
+      </w:r>
+      <w:r>
+        <w:t xml:space="preserve">, which holds information on which </w:t>
+      </w:r>
+      <w:r>
+        <w:t>.</w:t>
+      </w:r>
+      <w:proofErr w:type="spellStart"/>
+      <w:r>
+        <w:t>jsp</w:t>
+      </w:r>
+      <w:proofErr w:type="spellEnd"/>
+      <w:r>
+        <w:t xml:space="preserve"> should be shown</w:t>
+      </w:r>
+      <w:r>
+        <w:t xml:space="preserve"> in the main area</w:t>
+      </w:r>
+      <w:r>
+        <w:t>.</w:t>
+      </w:r>
+      <w:r>
+        <w:t xml:space="preserve"> Anything else the user wants to do is a different command and </w:t>
+      </w:r>
+      <w:proofErr w:type="gramStart"/>
+      <w:r>
+        <w:t>is handled</w:t>
+      </w:r>
+      <w:proofErr w:type="gramEnd"/>
+      <w:r>
+        <w:t xml:space="preserve"> by corresponding methods.</w:t>
       </w:r>
       <w:bookmarkStart w:id="0" w:name="_GoBack"/>
       <w:bookmarkEnd w:id="0"/>

</xml_diff>

<commit_message>
daaamn son, report keeps getting bigger
</commit_message>
<xml_diff>
--- a/Bancho/report Bancho.docx
+++ b/Bancho/report Bancho.docx
@@ -956,6 +956,391 @@
       <w:proofErr w:type="gramEnd"/>
       <w:r>
         <w:t xml:space="preserve"> by corresponding methods.</w:t>
+      </w:r>
+    </w:p>
+    <w:p/>
+    <w:p>
+      <w:pPr>
+        <w:pStyle w:val="Heading1"/>
+      </w:pPr>
+      <w:r>
+        <w:t>Design class diagram</w:t>
+      </w:r>
+    </w:p>
+    <w:p>
+      <w:r>
+        <w:rPr>
+          <w:noProof/>
+        </w:rPr>
+        <w:drawing>
+          <wp:inline distT="0" distB="0" distL="0" distR="0">
+            <wp:extent cx="5943600" cy="3014980"/>
+            <wp:effectExtent l="0" t="0" r="0" b="0"/>
+            <wp:docPr id="7" name="Picture 7"/>
+            <wp:cNvGraphicFramePr>
+              <a:graphicFrameLocks xmlns:a="http://schemas.openxmlformats.org/drawingml/2006/main" noChangeAspect="1"/>
+            </wp:cNvGraphicFramePr>
+            <a:graphic xmlns:a="http://schemas.openxmlformats.org/drawingml/2006/main">
+              <a:graphicData uri="http://schemas.openxmlformats.org/drawingml/2006/picture">
+                <pic:pic xmlns:pic="http://schemas.openxmlformats.org/drawingml/2006/picture">
+                  <pic:nvPicPr>
+                    <pic:cNvPr id="7" name="design class diagram.jpg"/>
+                    <pic:cNvPicPr/>
+                  </pic:nvPicPr>
+                  <pic:blipFill>
+                    <a:blip r:embed="rId10" cstate="print">
+                      <a:extLst>
+                        <a:ext uri="{28A0092B-C50C-407E-A947-70E740481C1C}">
+                          <a14:useLocalDpi xmlns:a14="http://schemas.microsoft.com/office/drawing/2010/main" val="0"/>
+                        </a:ext>
+                      </a:extLst>
+                    </a:blip>
+                    <a:stretch>
+                      <a:fillRect/>
+                    </a:stretch>
+                  </pic:blipFill>
+                  <pic:spPr>
+                    <a:xfrm>
+                      <a:off x="0" y="0"/>
+                      <a:ext cx="5943600" cy="3014980"/>
+                    </a:xfrm>
+                    <a:prstGeom prst="rect">
+                      <a:avLst/>
+                    </a:prstGeom>
+                  </pic:spPr>
+                </pic:pic>
+              </a:graphicData>
+            </a:graphic>
+          </wp:inline>
+        </w:drawing>
+      </w:r>
+    </w:p>
+    <w:p>
+      <w:pPr>
+        <w:rPr>
+          <w:i/>
+        </w:rPr>
+      </w:pPr>
+      <w:r>
+        <w:rPr>
+          <w:i/>
+        </w:rPr>
+        <w:t xml:space="preserve">[*Note: Check .jpg file for a </w:t>
+      </w:r>
+      <w:proofErr w:type="spellStart"/>
+      <w:r>
+        <w:rPr>
+          <w:i/>
+        </w:rPr>
+        <w:t>zoomable</w:t>
+      </w:r>
+      <w:proofErr w:type="spellEnd"/>
+      <w:r>
+        <w:rPr>
+          <w:i/>
+        </w:rPr>
+        <w:t xml:space="preserve"> version of this diagram]</w:t>
+      </w:r>
+    </w:p>
+    <w:p>
+      <w:r>
+        <w:t xml:space="preserve">The diagram </w:t>
+      </w:r>
+      <w:proofErr w:type="gramStart"/>
+      <w:r>
+        <w:t>is designed</w:t>
+      </w:r>
+      <w:proofErr w:type="gramEnd"/>
+      <w:r>
+        <w:t xml:space="preserve"> in such a way that it also reflects the layer structure of our program.</w:t>
+      </w:r>
+    </w:p>
+    <w:p>
+      <w:r>
+        <w:t xml:space="preserve">The only class that </w:t>
+      </w:r>
+      <w:proofErr w:type="gramStart"/>
+      <w:r>
+        <w:t>isn’t</w:t>
+      </w:r>
+      <w:proofErr w:type="gramEnd"/>
+      <w:r>
+        <w:t xml:space="preserve"> included in this diagram is the </w:t>
+      </w:r>
+      <w:proofErr w:type="spellStart"/>
+      <w:r>
+        <w:t>NamingConv</w:t>
+      </w:r>
+      <w:proofErr w:type="spellEnd"/>
+      <w:r>
+        <w:t xml:space="preserve"> class, because it has no methods of its own and stores a huge number of static </w:t>
+      </w:r>
+      <w:r>
+        <w:t>Strings.</w:t>
+      </w:r>
+    </w:p>
+    <w:p/>
+    <w:p/>
+    <w:p>
+      <w:pPr>
+        <w:pStyle w:val="Heading1"/>
+      </w:pPr>
+      <w:r>
+        <w:lastRenderedPageBreak/>
+        <w:t>Sequence diagram</w:t>
+      </w:r>
+    </w:p>
+    <w:p>
+      <w:r>
+        <w:rPr>
+          <w:noProof/>
+        </w:rPr>
+        <w:drawing>
+          <wp:inline distT="0" distB="0" distL="0" distR="0">
+            <wp:extent cx="5943600" cy="3806190"/>
+            <wp:effectExtent l="0" t="0" r="0" b="3810"/>
+            <wp:docPr id="8" name="Picture 8"/>
+            <wp:cNvGraphicFramePr>
+              <a:graphicFrameLocks xmlns:a="http://schemas.openxmlformats.org/drawingml/2006/main" noChangeAspect="1"/>
+            </wp:cNvGraphicFramePr>
+            <a:graphic xmlns:a="http://schemas.openxmlformats.org/drawingml/2006/main">
+              <a:graphicData uri="http://schemas.openxmlformats.org/drawingml/2006/picture">
+                <pic:pic xmlns:pic="http://schemas.openxmlformats.org/drawingml/2006/picture">
+                  <pic:nvPicPr>
+                    <pic:cNvPr id="8" name="sd.jpg"/>
+                    <pic:cNvPicPr/>
+                  </pic:nvPicPr>
+                  <pic:blipFill>
+                    <a:blip r:embed="rId11">
+                      <a:extLst>
+                        <a:ext uri="{28A0092B-C50C-407E-A947-70E740481C1C}">
+                          <a14:useLocalDpi xmlns:a14="http://schemas.microsoft.com/office/drawing/2010/main" val="0"/>
+                        </a:ext>
+                      </a:extLst>
+                    </a:blip>
+                    <a:stretch>
+                      <a:fillRect/>
+                    </a:stretch>
+                  </pic:blipFill>
+                  <pic:spPr>
+                    <a:xfrm>
+                      <a:off x="0" y="0"/>
+                      <a:ext cx="5943600" cy="3806190"/>
+                    </a:xfrm>
+                    <a:prstGeom prst="rect">
+                      <a:avLst/>
+                    </a:prstGeom>
+                  </pic:spPr>
+                </pic:pic>
+              </a:graphicData>
+            </a:graphic>
+          </wp:inline>
+        </w:drawing>
+      </w:r>
+    </w:p>
+    <w:p>
+      <w:r>
+        <w:t>For the sequence diagram, we decided to depict the process of adding a new user to the database.</w:t>
+      </w:r>
+    </w:p>
+    <w:p>
+      <w:r>
+        <w:t>When the admin</w:t>
+      </w:r>
+      <w:r>
+        <w:t xml:space="preserve"> user</w:t>
+      </w:r>
+      <w:r>
+        <w:t xml:space="preserve"> (dell person) fills out the form for creating a new user and clicks “Add user”, the request is sent to the Servlet where the </w:t>
+      </w:r>
+      <w:proofErr w:type="spellStart"/>
+      <w:r>
+        <w:rPr>
+          <w:b/>
+          <w:i/>
+        </w:rPr>
+        <w:t>createUser</w:t>
+      </w:r>
+      <w:proofErr w:type="spellEnd"/>
+      <w:r>
+        <w:rPr>
+          <w:b/>
+          <w:i/>
+        </w:rPr>
+        <w:t>()</w:t>
+      </w:r>
+      <w:r>
+        <w:rPr>
+          <w:b/>
+          <w:i/>
+        </w:rPr>
+        <w:t xml:space="preserve"> </w:t>
+      </w:r>
+      <w:r>
+        <w:t>is called. There</w:t>
+      </w:r>
+      <w:r>
+        <w:t xml:space="preserve"> the </w:t>
+      </w:r>
+      <w:proofErr w:type="gramStart"/>
+      <w:r>
+        <w:t>newly-created</w:t>
+      </w:r>
+      <w:proofErr w:type="gramEnd"/>
+      <w:r>
+        <w:t xml:space="preserve"> </w:t>
+      </w:r>
+      <w:proofErr w:type="spellStart"/>
+      <w:r>
+        <w:t>UserInfo</w:t>
+      </w:r>
+      <w:proofErr w:type="spellEnd"/>
+      <w:r>
+        <w:t xml:space="preserve"> and </w:t>
+      </w:r>
+      <w:proofErr w:type="spellStart"/>
+      <w:r>
+        <w:t>UserAuthentication</w:t>
+      </w:r>
+      <w:proofErr w:type="spellEnd"/>
+      <w:r>
+        <w:t xml:space="preserve"> objects</w:t>
+      </w:r>
+      <w:r>
+        <w:t xml:space="preserve"> are </w:t>
+      </w:r>
+      <w:proofErr w:type="spellStart"/>
+      <w:r>
+        <w:t>exrtacted</w:t>
+      </w:r>
+      <w:proofErr w:type="spellEnd"/>
+      <w:r>
+        <w:t xml:space="preserve"> from the session.</w:t>
+      </w:r>
+      <w:r>
+        <w:t xml:space="preserve"> Afterwards, it</w:t>
+      </w:r>
+      <w:r>
+        <w:t xml:space="preserve"> the </w:t>
+      </w:r>
+      <w:proofErr w:type="spellStart"/>
+      <w:r>
+        <w:t>UserInfo</w:t>
+      </w:r>
+      <w:proofErr w:type="spellEnd"/>
+      <w:r>
+        <w:t xml:space="preserve"> </w:t>
+      </w:r>
+      <w:proofErr w:type="gramStart"/>
+      <w:r>
+        <w:t>is put</w:t>
+      </w:r>
+      <w:proofErr w:type="gramEnd"/>
+      <w:r>
+        <w:t xml:space="preserve"> in the database and</w:t>
+      </w:r>
+      <w:r>
+        <w:t xml:space="preserve"> a Boolean value</w:t>
+      </w:r>
+      <w:r>
+        <w:t xml:space="preserve"> is returned</w:t>
+      </w:r>
+      <w:r>
+        <w:t xml:space="preserve"> all the way back to the Servlet to convey if the insertion went well. During the insertion, the </w:t>
+      </w:r>
+      <w:proofErr w:type="spellStart"/>
+      <w:r>
+        <w:t>UserInfo</w:t>
+      </w:r>
+      <w:proofErr w:type="spellEnd"/>
+      <w:r>
+        <w:t xml:space="preserve"> object gets a valid </w:t>
+      </w:r>
+      <w:proofErr w:type="spellStart"/>
+      <w:r>
+        <w:t>UserID</w:t>
+      </w:r>
+      <w:proofErr w:type="spellEnd"/>
+      <w:r>
+        <w:t xml:space="preserve"> from the </w:t>
+      </w:r>
+      <w:proofErr w:type="spellStart"/>
+      <w:r>
+        <w:t>UserInfoSequencer</w:t>
+      </w:r>
+      <w:proofErr w:type="spellEnd"/>
+      <w:r>
+        <w:t xml:space="preserve">. </w:t>
+      </w:r>
+      <w:r>
+        <w:t>Afterwards, back in the Servlet t</w:t>
+      </w:r>
+      <w:r>
+        <w:t>he</w:t>
+      </w:r>
+      <w:r>
+        <w:t xml:space="preserve"> </w:t>
+      </w:r>
+      <w:proofErr w:type="spellStart"/>
+      <w:r>
+        <w:t>UserInfo</w:t>
+      </w:r>
+      <w:proofErr w:type="spellEnd"/>
+      <w:r>
+        <w:t xml:space="preserve"> </w:t>
+      </w:r>
+      <w:r>
+        <w:t>object</w:t>
+      </w:r>
+      <w:r>
+        <w:t xml:space="preserve"> (now containing a proper </w:t>
+      </w:r>
+      <w:proofErr w:type="spellStart"/>
+      <w:r>
+        <w:t>UserID</w:t>
+      </w:r>
+      <w:proofErr w:type="spellEnd"/>
+      <w:r>
+        <w:t>)</w:t>
+      </w:r>
+      <w:r>
+        <w:t xml:space="preserve"> </w:t>
+      </w:r>
+      <w:proofErr w:type="gramStart"/>
+      <w:r>
+        <w:t>is assigned</w:t>
+      </w:r>
+      <w:proofErr w:type="gramEnd"/>
+      <w:r>
+        <w:t xml:space="preserve"> to the </w:t>
+      </w:r>
+      <w:proofErr w:type="spellStart"/>
+      <w:r>
+        <w:t>UserAuthentication</w:t>
+      </w:r>
+      <w:proofErr w:type="spellEnd"/>
+      <w:r>
+        <w:t xml:space="preserve"> </w:t>
+      </w:r>
+      <w:r>
+        <w:t>object</w:t>
+      </w:r>
+      <w:r>
+        <w:t xml:space="preserve">, followed by its insertion </w:t>
+      </w:r>
+      <w:r>
+        <w:t>in the database.</w:t>
+      </w:r>
+      <w:r>
+        <w:t xml:space="preserve"> The user </w:t>
+      </w:r>
+      <w:proofErr w:type="gramStart"/>
+      <w:r>
+        <w:t>is then given</w:t>
+      </w:r>
+      <w:proofErr w:type="gramEnd"/>
+      <w:r>
+        <w:t xml:space="preserve"> feedback if it all went well or not.</w:t>
       </w:r>
       <w:bookmarkStart w:id="0" w:name="_GoBack"/>
       <w:bookmarkEnd w:id="0"/>

</xml_diff>